<commit_message>
add week 8 work
</commit_message>
<xml_diff>
--- a/Semester 1/Cluster - Advanced Programming/Por-Asst-Task-2 v1.5/Por-Asst-Task-2 v1.5.docx
+++ b/Semester 1/Cluster - Advanced Programming/Por-Asst-Task-2 v1.5/Por-Asst-Task-2 v1.5.docx
@@ -209,10 +209,7 @@
       </w:r>
       <w:proofErr w:type="spellEnd"/>
       <w:r>
-        <w:t xml:space="preserve"> </w:t>
-      </w:r>
-      <w:r>
-        <w:t xml:space="preserve">(the latter is not supported by the college), with the ability to use Python Virtual Environments. </w:t>
+        <w:t xml:space="preserve"> (the latter is not supported by the college), with the ability to use Python Virtual Environments. </w:t>
       </w:r>
     </w:p>
     <w:p>
@@ -292,7 +289,6 @@
         <w:tblCellMar>
           <w:top w:w="168" w:type="dxa"/>
           <w:left w:w="108" w:type="dxa"/>
-          <w:bottom w:w="0" w:type="dxa"/>
           <w:right w:w="115" w:type="dxa"/>
         </w:tblCellMar>
         <w:tblLook w:val="04A0" w:firstRow="1" w:lastRow="0" w:firstColumn="1" w:lastColumn="0" w:noHBand="0" w:noVBand="1"/>
@@ -382,10 +378,7 @@
               <w:ind w:left="0" w:firstLine="0"/>
             </w:pPr>
             <w:r>
-              <w:t xml:space="preserve">Refer to Blackboard </w:t>
-            </w:r>
-            <w:r>
-              <w:t xml:space="preserve">for most accurate dates, which may alter due to unforeseen circumstances. We also endeavour to update these documents at the same time. </w:t>
+              <w:t xml:space="preserve">Refer to Blackboard for most accurate dates, which may alter due to unforeseen circumstances. We also endeavour to update these documents at the same time. </w:t>
             </w:r>
           </w:p>
           <w:p>
@@ -863,9 +856,7 @@
         <w:tblW w:w="10096" w:type="dxa"/>
         <w:tblInd w:w="113" w:type="dxa"/>
         <w:tblCellMar>
-          <w:top w:w="0" w:type="dxa"/>
           <w:left w:w="108" w:type="dxa"/>
-          <w:bottom w:w="0" w:type="dxa"/>
           <w:right w:w="88" w:type="dxa"/>
         </w:tblCellMar>
         <w:tblLook w:val="04A0" w:firstRow="1" w:lastRow="0" w:firstColumn="1" w:lastColumn="0" w:noHBand="0" w:noVBand="1"/>
@@ -987,10 +978,7 @@
               <w:ind w:left="0" w:firstLine="0"/>
             </w:pPr>
             <w:r>
-              <w:t xml:space="preserve">Provide a stepwise </w:t>
-            </w:r>
-            <w:r>
-              <w:t xml:space="preserve">description (algorithmic) of a) how you can store a password safely using hashing techniques and b) how you can verify that some string is the right password? </w:t>
+              <w:t xml:space="preserve">Provide a stepwise description (algorithmic) of a) how you can store a password safely using hashing techniques and b) how you can verify that some string is the right password? </w:t>
             </w:r>
           </w:p>
           <w:p>
@@ -1179,10 +1167,14 @@
               </w:pBdr>
               <w:spacing w:after="0" w:line="247" w:lineRule="auto"/>
               <w:ind w:hanging="360"/>
+              <w:rPr>
+                <w:highlight w:val="lightGray"/>
+              </w:rPr>
             </w:pPr>
             <w:r>
               <w:rPr>
                 <w:rFonts w:ascii="Calibri" w:eastAsia="Calibri" w:hAnsi="Calibri" w:cs="Calibri"/>
+                <w:highlight w:val="lightGray"/>
               </w:rPr>
               <w:t xml:space="preserve">Install the external package </w:t>
             </w:r>
@@ -1190,12 +1182,14 @@
               <w:rPr>
                 <w:rFonts w:ascii="MS Gothic" w:eastAsia="MS Gothic" w:hAnsi="MS Gothic" w:cs="MS Gothic"/>
                 <w:color w:val="FF0000"/>
+                <w:highlight w:val="lightGray"/>
               </w:rPr>
               <w:t>argon2-cffi</w:t>
             </w:r>
             <w:r>
               <w:rPr>
                 <w:rFonts w:ascii="Calibri" w:eastAsia="Calibri" w:hAnsi="Calibri" w:cs="Calibri"/>
+                <w:highlight w:val="lightGray"/>
               </w:rPr>
               <w:t xml:space="preserve"> from </w:t>
             </w:r>
@@ -1203,6 +1197,7 @@
             <w:r>
               <w:rPr>
                 <w:rFonts w:ascii="Calibri" w:eastAsia="Calibri" w:hAnsi="Calibri" w:cs="Calibri"/>
+                <w:highlight w:val="lightGray"/>
               </w:rPr>
               <w:t>pypi</w:t>
             </w:r>
@@ -1210,6 +1205,7 @@
             <w:r>
               <w:rPr>
                 <w:rFonts w:ascii="Calibri" w:eastAsia="Calibri" w:hAnsi="Calibri" w:cs="Calibri"/>
+                <w:highlight w:val="lightGray"/>
               </w:rPr>
               <w:t xml:space="preserve"> using pip or your IDE. </w:t>
             </w:r>
@@ -1218,15 +1214,124 @@
                 <w:rFonts w:ascii="Calibri" w:eastAsia="Calibri" w:hAnsi="Calibri" w:cs="Calibri"/>
                 <w:i/>
                 <w:color w:val="FF0000"/>
+                <w:highlight w:val="lightGray"/>
               </w:rPr>
               <w:t xml:space="preserve">Document how you installed this package. </w:t>
             </w:r>
             <w:r>
               <w:rPr>
                 <w:rFonts w:ascii="Calibri" w:eastAsia="Calibri" w:hAnsi="Calibri" w:cs="Calibri"/>
+                <w:highlight w:val="lightGray"/>
               </w:rPr>
               <w:t xml:space="preserve"> </w:t>
             </w:r>
+          </w:p>
+          <w:p>
+            <w:pPr>
+              <w:pBdr>
+                <w:top w:val="none" w:sz="0" w:space="0" w:color="auto"/>
+                <w:left w:val="none" w:sz="0" w:space="0" w:color="auto"/>
+                <w:bottom w:val="none" w:sz="0" w:space="0" w:color="auto"/>
+                <w:right w:val="none" w:sz="0" w:space="0" w:color="auto"/>
+              </w:pBdr>
+              <w:spacing w:after="0" w:line="247" w:lineRule="auto"/>
+              <w:rPr>
+                <w:rFonts w:ascii="Calibri" w:eastAsia="Calibri" w:hAnsi="Calibri" w:cs="Calibri"/>
+              </w:rPr>
+            </w:pPr>
+            <w:r>
+              <w:rPr>
+                <w:rFonts w:ascii="Calibri" w:eastAsia="Calibri" w:hAnsi="Calibri" w:cs="Calibri"/>
+              </w:rPr>
+              <w:drawing>
+                <wp:inline distT="0" distB="0" distL="0" distR="0" wp14:anchorId="4AB89C6F" wp14:editId="4E169CA2">
+                  <wp:extent cx="3743325" cy="666962"/>
+                  <wp:effectExtent l="0" t="0" r="0" b="0"/>
+                  <wp:docPr id="654994616" name="Picture 1"/>
+                  <wp:cNvGraphicFramePr>
+                    <a:graphicFrameLocks xmlns:a="http://schemas.openxmlformats.org/drawingml/2006/main" noChangeAspect="1"/>
+                  </wp:cNvGraphicFramePr>
+                  <a:graphic xmlns:a="http://schemas.openxmlformats.org/drawingml/2006/main">
+                    <a:graphicData uri="http://schemas.openxmlformats.org/drawingml/2006/picture">
+                      <pic:pic xmlns:pic="http://schemas.openxmlformats.org/drawingml/2006/picture">
+                        <pic:nvPicPr>
+                          <pic:cNvPr id="654994616" name=""/>
+                          <pic:cNvPicPr/>
+                        </pic:nvPicPr>
+                        <pic:blipFill>
+                          <a:blip r:embed="rId11"/>
+                          <a:stretch>
+                            <a:fillRect/>
+                          </a:stretch>
+                        </pic:blipFill>
+                        <pic:spPr>
+                          <a:xfrm>
+                            <a:off x="0" y="0"/>
+                            <a:ext cx="3772615" cy="672181"/>
+                          </a:xfrm>
+                          <a:prstGeom prst="rect">
+                            <a:avLst/>
+                          </a:prstGeom>
+                        </pic:spPr>
+                      </pic:pic>
+                    </a:graphicData>
+                  </a:graphic>
+                </wp:inline>
+              </w:drawing>
+            </w:r>
+          </w:p>
+          <w:p>
+            <w:pPr>
+              <w:pBdr>
+                <w:top w:val="none" w:sz="0" w:space="0" w:color="auto"/>
+                <w:left w:val="none" w:sz="0" w:space="0" w:color="auto"/>
+                <w:bottom w:val="none" w:sz="0" w:space="0" w:color="auto"/>
+                <w:right w:val="none" w:sz="0" w:space="0" w:color="auto"/>
+              </w:pBdr>
+              <w:spacing w:after="0" w:line="247" w:lineRule="auto"/>
+              <w:rPr>
+                <w:rFonts w:ascii="Calibri" w:eastAsia="Calibri" w:hAnsi="Calibri" w:cs="Calibri"/>
+              </w:rPr>
+            </w:pPr>
+          </w:p>
+          <w:p>
+            <w:pPr>
+              <w:pBdr>
+                <w:top w:val="none" w:sz="0" w:space="0" w:color="auto"/>
+                <w:left w:val="none" w:sz="0" w:space="0" w:color="auto"/>
+                <w:bottom w:val="none" w:sz="0" w:space="0" w:color="auto"/>
+                <w:right w:val="none" w:sz="0" w:space="0" w:color="auto"/>
+              </w:pBdr>
+              <w:spacing w:after="0" w:line="247" w:lineRule="auto"/>
+              <w:rPr>
+                <w:rFonts w:ascii="Calibri" w:eastAsia="Calibri" w:hAnsi="Calibri" w:cs="Calibri"/>
+              </w:rPr>
+            </w:pPr>
+          </w:p>
+          <w:p>
+            <w:pPr>
+              <w:pBdr>
+                <w:top w:val="none" w:sz="0" w:space="0" w:color="auto"/>
+                <w:left w:val="none" w:sz="0" w:space="0" w:color="auto"/>
+                <w:bottom w:val="none" w:sz="0" w:space="0" w:color="auto"/>
+                <w:right w:val="none" w:sz="0" w:space="0" w:color="auto"/>
+              </w:pBdr>
+              <w:spacing w:after="0" w:line="247" w:lineRule="auto"/>
+              <w:rPr>
+                <w:rFonts w:ascii="Calibri" w:eastAsia="Calibri" w:hAnsi="Calibri" w:cs="Calibri"/>
+              </w:rPr>
+            </w:pPr>
+          </w:p>
+          <w:p>
+            <w:pPr>
+              <w:pBdr>
+                <w:top w:val="none" w:sz="0" w:space="0" w:color="auto"/>
+                <w:left w:val="none" w:sz="0" w:space="0" w:color="auto"/>
+                <w:bottom w:val="none" w:sz="0" w:space="0" w:color="auto"/>
+                <w:right w:val="none" w:sz="0" w:space="0" w:color="auto"/>
+              </w:pBdr>
+              <w:spacing w:after="0" w:line="247" w:lineRule="auto"/>
+            </w:pPr>
           </w:p>
           <w:p>
             <w:pPr>
@@ -1242,13 +1347,32 @@
               </w:pBdr>
               <w:spacing w:after="6" w:line="259" w:lineRule="auto"/>
               <w:ind w:hanging="360"/>
+              <w:rPr>
+                <w:highlight w:val="lightGray"/>
+              </w:rPr>
             </w:pPr>
             <w:r>
               <w:rPr>
                 <w:rFonts w:ascii="Calibri" w:eastAsia="Calibri" w:hAnsi="Calibri" w:cs="Calibri"/>
+                <w:highlight w:val="lightGray"/>
               </w:rPr>
               <w:t xml:space="preserve">Read the documentation for this package to understand what this package has to offer. </w:t>
             </w:r>
+          </w:p>
+          <w:p>
+            <w:pPr>
+              <w:pBdr>
+                <w:top w:val="none" w:sz="0" w:space="0" w:color="auto"/>
+                <w:left w:val="none" w:sz="0" w:space="0" w:color="auto"/>
+                <w:bottom w:val="none" w:sz="0" w:space="0" w:color="auto"/>
+                <w:right w:val="none" w:sz="0" w:space="0" w:color="auto"/>
+              </w:pBdr>
+              <w:spacing w:after="6" w:line="259" w:lineRule="auto"/>
+              <w:ind w:left="720" w:firstLine="0"/>
+              <w:rPr>
+                <w:highlight w:val="lightGray"/>
+              </w:rPr>
+            </w:pPr>
           </w:p>
           <w:p>
             <w:pPr>
@@ -1264,10 +1388,14 @@
               </w:pBdr>
               <w:spacing w:after="27" w:line="242" w:lineRule="auto"/>
               <w:ind w:hanging="360"/>
+              <w:rPr>
+                <w:highlight w:val="lightGray"/>
+              </w:rPr>
             </w:pPr>
             <w:r>
               <w:rPr>
                 <w:rFonts w:ascii="Calibri" w:eastAsia="Calibri" w:hAnsi="Calibri" w:cs="Calibri"/>
+                <w:highlight w:val="lightGray"/>
               </w:rPr>
               <w:t xml:space="preserve">Add a method </w:t>
             </w:r>
@@ -1276,6 +1404,7 @@
               <w:rPr>
                 <w:rFonts w:ascii="MS Gothic" w:eastAsia="MS Gothic" w:hAnsi="MS Gothic" w:cs="MS Gothic"/>
                 <w:color w:val="FF0000"/>
+                <w:highlight w:val="lightGray"/>
               </w:rPr>
               <w:t>add_password</w:t>
             </w:r>
@@ -1283,6 +1412,7 @@
             <w:r>
               <w:rPr>
                 <w:rFonts w:ascii="Calibri" w:eastAsia="Calibri" w:hAnsi="Calibri" w:cs="Calibri"/>
+                <w:highlight w:val="lightGray"/>
               </w:rPr>
               <w:t xml:space="preserve"> to the </w:t>
             </w:r>
@@ -1290,12 +1420,14 @@
               <w:rPr>
                 <w:rFonts w:ascii="MS Gothic" w:eastAsia="MS Gothic" w:hAnsi="MS Gothic" w:cs="MS Gothic"/>
                 <w:color w:val="FF0000"/>
+                <w:highlight w:val="lightGray"/>
               </w:rPr>
               <w:t>Player</w:t>
             </w:r>
             <w:r>
               <w:rPr>
                 <w:rFonts w:ascii="Calibri" w:eastAsia="Calibri" w:hAnsi="Calibri" w:cs="Calibri"/>
+                <w:highlight w:val="lightGray"/>
               </w:rPr>
               <w:t xml:space="preserve"> class. It should accept a single argument (a string), which is the plaintext password. Determine which function to use from the argon2 package and implement the function to calculate a </w:t>
             </w:r>
@@ -1304,36 +1436,48 @@
                 <w:rFonts w:ascii="Calibri" w:eastAsia="Calibri" w:hAnsi="Calibri" w:cs="Calibri"/>
                 <w:i/>
                 <w:color w:val="FF0000"/>
+                <w:highlight w:val="lightGray"/>
               </w:rPr>
               <w:t>hashed</w:t>
             </w:r>
             <w:r>
               <w:rPr>
                 <w:rFonts w:ascii="Calibri" w:eastAsia="Calibri" w:hAnsi="Calibri" w:cs="Calibri"/>
-              </w:rPr>
-              <w:t xml:space="preserve"> version of the password. Store this value in a private instance </w:t>
-            </w:r>
-            <w:r>
-              <w:rPr>
-                <w:rFonts w:ascii="Calibri" w:eastAsia="Calibri" w:hAnsi="Calibri" w:cs="Calibri"/>
-              </w:rPr>
-              <w:lastRenderedPageBreak/>
-              <w:t xml:space="preserve">variable. Do </w:t>
+                <w:highlight w:val="lightGray"/>
+              </w:rPr>
+              <w:t xml:space="preserve"> version of the password. Store this value in a private instance variable. Do </w:t>
             </w:r>
             <w:r>
               <w:rPr>
                 <w:rFonts w:ascii="Calibri" w:eastAsia="Calibri" w:hAnsi="Calibri" w:cs="Calibri"/>
                 <w:i/>
                 <w:color w:val="FF0000"/>
+                <w:highlight w:val="lightGray"/>
               </w:rPr>
               <w:t>not</w:t>
             </w:r>
             <w:r>
               <w:rPr>
                 <w:rFonts w:ascii="Calibri" w:eastAsia="Calibri" w:hAnsi="Calibri" w:cs="Calibri"/>
+                <w:highlight w:val="lightGray"/>
               </w:rPr>
               <w:t xml:space="preserve"> create a property for this value. You may have to initialise this instance variable in the initialiser method. </w:t>
             </w:r>
+          </w:p>
+          <w:p>
+            <w:pPr>
+              <w:pBdr>
+                <w:top w:val="none" w:sz="0" w:space="0" w:color="auto"/>
+                <w:left w:val="none" w:sz="0" w:space="0" w:color="auto"/>
+                <w:bottom w:val="none" w:sz="0" w:space="0" w:color="auto"/>
+                <w:right w:val="none" w:sz="0" w:space="0" w:color="auto"/>
+              </w:pBdr>
+              <w:spacing w:after="27" w:line="242" w:lineRule="auto"/>
+              <w:ind w:left="0" w:firstLine="0"/>
+              <w:rPr>
+                <w:highlight w:val="lightGray"/>
+              </w:rPr>
+            </w:pPr>
           </w:p>
           <w:p>
             <w:pPr>
@@ -1349,10 +1493,14 @@
               </w:pBdr>
               <w:spacing w:after="0" w:line="249" w:lineRule="auto"/>
               <w:ind w:hanging="360"/>
+              <w:rPr>
+                <w:highlight w:val="lightGray"/>
+              </w:rPr>
             </w:pPr>
             <w:r>
               <w:rPr>
                 <w:rFonts w:ascii="Calibri" w:eastAsia="Calibri" w:hAnsi="Calibri" w:cs="Calibri"/>
+                <w:highlight w:val="lightGray"/>
               </w:rPr>
               <w:t xml:space="preserve">Add a method </w:t>
             </w:r>
@@ -1361,6 +1509,7 @@
               <w:rPr>
                 <w:rFonts w:ascii="MS Gothic" w:eastAsia="MS Gothic" w:hAnsi="MS Gothic" w:cs="MS Gothic"/>
                 <w:color w:val="FF0000"/>
+                <w:highlight w:val="lightGray"/>
               </w:rPr>
               <w:t>verify_password</w:t>
             </w:r>
@@ -1368,6 +1517,7 @@
             <w:r>
               <w:rPr>
                 <w:rFonts w:ascii="Calibri" w:eastAsia="Calibri" w:hAnsi="Calibri" w:cs="Calibri"/>
+                <w:highlight w:val="lightGray"/>
               </w:rPr>
               <w:t xml:space="preserve"> to the </w:t>
             </w:r>
@@ -1375,12 +1525,14 @@
               <w:rPr>
                 <w:rFonts w:ascii="MS Gothic" w:eastAsia="MS Gothic" w:hAnsi="MS Gothic" w:cs="MS Gothic"/>
                 <w:color w:val="FF0000"/>
+                <w:highlight w:val="lightGray"/>
               </w:rPr>
               <w:t>Player</w:t>
             </w:r>
             <w:r>
               <w:rPr>
                 <w:rFonts w:ascii="Calibri" w:eastAsia="Calibri" w:hAnsi="Calibri" w:cs="Calibri"/>
+                <w:highlight w:val="lightGray"/>
               </w:rPr>
               <w:t xml:space="preserve"> class. It should also accept a single argument (a string), which is the plaintext password which should be checked, and return a </w:t>
             </w:r>
@@ -1388,12 +1540,14 @@
               <w:rPr>
                 <w:rFonts w:ascii="MS Gothic" w:eastAsia="MS Gothic" w:hAnsi="MS Gothic" w:cs="MS Gothic"/>
                 <w:color w:val="FF0000"/>
+                <w:highlight w:val="lightGray"/>
               </w:rPr>
               <w:t>Boolean</w:t>
             </w:r>
             <w:r>
               <w:rPr>
                 <w:rFonts w:ascii="Calibri" w:eastAsia="Calibri" w:hAnsi="Calibri" w:cs="Calibri"/>
+                <w:highlight w:val="lightGray"/>
               </w:rPr>
               <w:t xml:space="preserve"> indicating whether there is a match. Implement this method to verify that the provided password matches the stored password.  </w:t>
             </w:r>
@@ -1412,10 +1566,14 @@
               </w:pBdr>
               <w:spacing w:after="0" w:line="259" w:lineRule="auto"/>
               <w:ind w:hanging="360"/>
+              <w:rPr>
+                <w:highlight w:val="lightGray"/>
+              </w:rPr>
             </w:pPr>
             <w:r>
               <w:rPr>
                 <w:rFonts w:ascii="Calibri" w:eastAsia="Calibri" w:hAnsi="Calibri" w:cs="Calibri"/>
+                <w:highlight w:val="lightGray"/>
               </w:rPr>
               <w:t xml:space="preserve">Create at least </w:t>
             </w:r>
@@ -1423,6 +1581,7 @@
             <w:r>
               <w:rPr>
                 <w:rFonts w:ascii="Calibri" w:eastAsia="Calibri" w:hAnsi="Calibri" w:cs="Calibri"/>
+                <w:highlight w:val="lightGray"/>
               </w:rPr>
               <w:t>two unit</w:t>
             </w:r>
@@ -1430,9 +1589,25 @@
             <w:r>
               <w:rPr>
                 <w:rFonts w:ascii="Calibri" w:eastAsia="Calibri" w:hAnsi="Calibri" w:cs="Calibri"/>
+                <w:highlight w:val="lightGray"/>
               </w:rPr>
               <w:t xml:space="preserve"> tests to check whether your implementations work correctly. </w:t>
             </w:r>
+          </w:p>
+          <w:p>
+            <w:pPr>
+              <w:pBdr>
+                <w:top w:val="none" w:sz="0" w:space="0" w:color="auto"/>
+                <w:left w:val="none" w:sz="0" w:space="0" w:color="auto"/>
+                <w:bottom w:val="none" w:sz="0" w:space="0" w:color="auto"/>
+                <w:right w:val="none" w:sz="0" w:space="0" w:color="auto"/>
+              </w:pBdr>
+              <w:spacing w:after="0" w:line="259" w:lineRule="auto"/>
+              <w:ind w:left="720" w:firstLine="0"/>
+              <w:rPr>
+                <w:highlight w:val="lightGray"/>
+              </w:rPr>
+            </w:pPr>
           </w:p>
           <w:p>
             <w:pPr>
@@ -1448,13 +1623,32 @@
               </w:pBdr>
               <w:spacing w:after="10" w:line="259" w:lineRule="auto"/>
               <w:ind w:hanging="360"/>
+              <w:rPr>
+                <w:highlight w:val="lightGray"/>
+              </w:rPr>
             </w:pPr>
             <w:r>
               <w:rPr>
                 <w:rFonts w:ascii="Calibri" w:eastAsia="Calibri" w:hAnsi="Calibri" w:cs="Calibri"/>
+                <w:highlight w:val="lightGray"/>
               </w:rPr>
               <w:t xml:space="preserve">Commit your changes and push to your remote GitHub repository.  </w:t>
             </w:r>
+          </w:p>
+          <w:p>
+            <w:pPr>
+              <w:pBdr>
+                <w:top w:val="none" w:sz="0" w:space="0" w:color="auto"/>
+                <w:left w:val="none" w:sz="0" w:space="0" w:color="auto"/>
+                <w:bottom w:val="none" w:sz="0" w:space="0" w:color="auto"/>
+                <w:right w:val="none" w:sz="0" w:space="0" w:color="auto"/>
+              </w:pBdr>
+              <w:spacing w:after="10" w:line="259" w:lineRule="auto"/>
+              <w:ind w:left="720" w:firstLine="0"/>
+              <w:rPr>
+                <w:highlight w:val="lightGray"/>
+              </w:rPr>
+            </w:pPr>
           </w:p>
           <w:p>
             <w:pPr>
@@ -1470,10 +1664,14 @@
               </w:pBdr>
               <w:spacing w:after="166" w:line="259" w:lineRule="auto"/>
               <w:ind w:hanging="360"/>
+              <w:rPr>
+                <w:highlight w:val="lightGray"/>
+              </w:rPr>
             </w:pPr>
             <w:r>
               <w:rPr>
                 <w:rFonts w:ascii="Calibri" w:eastAsia="Calibri" w:hAnsi="Calibri" w:cs="Calibri"/>
+                <w:highlight w:val="lightGray"/>
               </w:rPr>
               <w:t xml:space="preserve">Answer the question “How does the </w:t>
             </w:r>
@@ -1481,20 +1679,38 @@
               <w:rPr>
                 <w:rFonts w:ascii="MS Gothic" w:eastAsia="MS Gothic" w:hAnsi="MS Gothic" w:cs="MS Gothic"/>
                 <w:color w:val="FF0000"/>
+                <w:highlight w:val="lightGray"/>
               </w:rPr>
               <w:t>argon2-cffi</w:t>
             </w:r>
             <w:r>
               <w:rPr>
                 <w:rFonts w:ascii="Calibri" w:eastAsia="Calibri" w:hAnsi="Calibri" w:cs="Calibri"/>
-              </w:rPr>
-              <w:t xml:space="preserve"> </w:t>
-            </w:r>
+                <w:highlight w:val="lightGray"/>
+              </w:rPr>
+              <w:t xml:space="preserve"> package handle salt?” </w:t>
+            </w:r>
+          </w:p>
+          <w:p>
+            <w:pPr>
+              <w:pBdr>
+                <w:top w:val="none" w:sz="0" w:space="0" w:color="auto"/>
+                <w:left w:val="none" w:sz="0" w:space="0" w:color="auto"/>
+                <w:bottom w:val="none" w:sz="0" w:space="0" w:color="auto"/>
+                <w:right w:val="none" w:sz="0" w:space="0" w:color="auto"/>
+              </w:pBdr>
+              <w:spacing w:after="166" w:line="259" w:lineRule="auto"/>
+              <w:ind w:left="360" w:firstLine="0"/>
+              <w:rPr>
+                <w:color w:val="FF0000"/>
+              </w:rPr>
+            </w:pPr>
             <w:r>
               <w:rPr>
                 <w:rFonts w:ascii="Calibri" w:eastAsia="Calibri" w:hAnsi="Calibri" w:cs="Calibri"/>
-              </w:rPr>
-              <w:t xml:space="preserve">package handle salt?” </w:t>
+                <w:color w:val="FF0000"/>
+              </w:rPr>
+              <w:t>The argon2-cffi package automatically generates a unique salt for each password when it is hashed. This salt is stored within the hash itself and is used during the verification process, ensuring that even identical passwords will produce different hashes.</w:t>
             </w:r>
           </w:p>
           <w:p>
@@ -1661,10 +1877,7 @@
         <w:t>) from the ZIP-file</w:t>
       </w:r>
       <w:r>
-        <w:t xml:space="preserve"> before uploading it </w:t>
-      </w:r>
-      <w:r>
-        <w:t xml:space="preserve">into the Blackboard assessments area.  </w:t>
+        <w:t xml:space="preserve"> before uploading it into the Blackboard assessments area.  </w:t>
       </w:r>
     </w:p>
     <w:p>
@@ -1683,12 +1896,12 @@
       </w:r>
     </w:p>
     <w:sectPr>
-      <w:headerReference w:type="even" r:id="rId11"/>
-      <w:headerReference w:type="default" r:id="rId12"/>
-      <w:footerReference w:type="even" r:id="rId13"/>
-      <w:footerReference w:type="default" r:id="rId14"/>
-      <w:headerReference w:type="first" r:id="rId15"/>
-      <w:footerReference w:type="first" r:id="rId16"/>
+      <w:headerReference w:type="even" r:id="rId12"/>
+      <w:headerReference w:type="default" r:id="rId13"/>
+      <w:footerReference w:type="even" r:id="rId14"/>
+      <w:footerReference w:type="default" r:id="rId15"/>
+      <w:headerReference w:type="first" r:id="rId16"/>
+      <w:footerReference w:type="first" r:id="rId17"/>
       <w:pgSz w:w="11906" w:h="16838"/>
       <w:pgMar w:top="3147" w:right="1004" w:bottom="2518" w:left="852" w:header="687" w:footer="402" w:gutter="0"/>
       <w:cols w:space="720"/>
@@ -2208,29 +2421,15 @@
       </w:rPr>
       <w:t xml:space="preserve"> of </w:t>
     </w:r>
-    <w:r>
-      <w:fldChar w:fldCharType="begin"/>
-    </w:r>
-    <w:r>
-      <w:instrText xml:space="preserve"> NUMPAGES   \* MERGEFORMAT </w:instrText>
-    </w:r>
-    <w:r>
-      <w:fldChar w:fldCharType="separate"/>
-    </w:r>
-    <w:r>
-      <w:rPr>
-        <w:b/>
-        <w:sz w:val="16"/>
-      </w:rPr>
-      <w:t>4</w:t>
-    </w:r>
-    <w:r>
-      <w:rPr>
-        <w:b/>
-        <w:sz w:val="16"/>
-      </w:rPr>
-      <w:fldChar w:fldCharType="end"/>
-    </w:r>
+    <w:fldSimple w:instr=" NUMPAGES   \* MERGEFORMAT ">
+      <w:r>
+        <w:rPr>
+          <w:b/>
+          <w:sz w:val="16"/>
+        </w:rPr>
+        <w:t>4</w:t>
+      </w:r>
+    </w:fldSimple>
     <w:r>
       <w:t xml:space="preserve"> </w:t>
     </w:r>
@@ -2784,29 +2983,15 @@
       </w:rPr>
       <w:t xml:space="preserve"> of </w:t>
     </w:r>
-    <w:r>
-      <w:fldChar w:fldCharType="begin"/>
-    </w:r>
-    <w:r>
-      <w:instrText xml:space="preserve"> NUMPAGES   \* MERGEFORMAT </w:instrText>
-    </w:r>
-    <w:r>
-      <w:fldChar w:fldCharType="separate"/>
-    </w:r>
-    <w:r>
-      <w:rPr>
-        <w:b/>
-        <w:sz w:val="16"/>
-      </w:rPr>
-      <w:t>4</w:t>
-    </w:r>
-    <w:r>
-      <w:rPr>
-        <w:b/>
-        <w:sz w:val="16"/>
-      </w:rPr>
-      <w:fldChar w:fldCharType="end"/>
-    </w:r>
+    <w:fldSimple w:instr=" NUMPAGES   \* MERGEFORMAT ">
+      <w:r>
+        <w:rPr>
+          <w:b/>
+          <w:sz w:val="16"/>
+        </w:rPr>
+        <w:t>4</w:t>
+      </w:r>
+    </w:fldSimple>
     <w:r>
       <w:t xml:space="preserve"> </w:t>
     </w:r>
@@ -3360,29 +3545,15 @@
       </w:rPr>
       <w:t xml:space="preserve"> of </w:t>
     </w:r>
-    <w:r>
-      <w:fldChar w:fldCharType="begin"/>
-    </w:r>
-    <w:r>
-      <w:instrText xml:space="preserve"> NUMPAGES   \* MERGEFORMAT </w:instrText>
-    </w:r>
-    <w:r>
-      <w:fldChar w:fldCharType="separate"/>
-    </w:r>
-    <w:r>
-      <w:rPr>
-        <w:b/>
-        <w:sz w:val="16"/>
-      </w:rPr>
-      <w:t>4</w:t>
-    </w:r>
-    <w:r>
-      <w:rPr>
-        <w:b/>
-        <w:sz w:val="16"/>
-      </w:rPr>
-      <w:fldChar w:fldCharType="end"/>
-    </w:r>
+    <w:fldSimple w:instr=" NUMPAGES   \* MERGEFORMAT ">
+      <w:r>
+        <w:rPr>
+          <w:b/>
+          <w:sz w:val="16"/>
+        </w:rPr>
+        <w:t>4</w:t>
+      </w:r>
+    </w:fldSimple>
     <w:r>
       <w:t xml:space="preserve"> </w:t>
     </w:r>
@@ -3485,7 +3656,6 @@
       <w:tblW w:w="10095" w:type="dxa"/>
       <w:tblInd w:w="0" w:type="dxa"/>
       <w:tblCellMar>
-        <w:top w:w="0" w:type="dxa"/>
         <w:left w:w="107" w:type="dxa"/>
         <w:bottom w:w="51" w:type="dxa"/>
         <w:right w:w="115" w:type="dxa"/>
@@ -3659,13 +3829,7 @@
             <w:rPr>
               <w:sz w:val="16"/>
             </w:rPr>
-            <w:t xml:space="preserve">ICTPRG547 – </w:t>
-          </w:r>
-          <w:r>
-            <w:rPr>
-              <w:sz w:val="16"/>
-            </w:rPr>
-            <w:t>Apply advanced programming skills in another language</w:t>
+            <w:t>ICTPRG547 – Apply advanced programming skills in another language</w:t>
           </w:r>
           <w:r>
             <w:t xml:space="preserve"> </w:t>
@@ -3765,7 +3929,6 @@
       <w:tblW w:w="10095" w:type="dxa"/>
       <w:tblInd w:w="0" w:type="dxa"/>
       <w:tblCellMar>
-        <w:top w:w="0" w:type="dxa"/>
         <w:left w:w="107" w:type="dxa"/>
         <w:bottom w:w="51" w:type="dxa"/>
         <w:right w:w="115" w:type="dxa"/>
@@ -3921,13 +4084,7 @@
             <w:rPr>
               <w:sz w:val="16"/>
             </w:rPr>
-            <w:t xml:space="preserve">ICTPRG535 – </w:t>
-          </w:r>
-          <w:r>
-            <w:rPr>
-              <w:sz w:val="16"/>
-            </w:rPr>
-            <w:t xml:space="preserve">Build advanced user interfaces </w:t>
+            <w:t xml:space="preserve">ICTPRG535 – Build advanced user interfaces </w:t>
           </w:r>
         </w:p>
         <w:p>
@@ -4045,7 +4202,6 @@
       <w:tblW w:w="10095" w:type="dxa"/>
       <w:tblInd w:w="0" w:type="dxa"/>
       <w:tblCellMar>
-        <w:top w:w="0" w:type="dxa"/>
         <w:left w:w="107" w:type="dxa"/>
         <w:bottom w:w="51" w:type="dxa"/>
         <w:right w:w="115" w:type="dxa"/>
@@ -5021,6 +5177,17 @@
       </w:tblCellMar>
     </w:tblPr>
   </w:style>
+  <w:style w:type="paragraph" w:styleId="ListParagraph">
+    <w:name w:val="List Paragraph"/>
+    <w:basedOn w:val="Normal"/>
+    <w:uiPriority w:val="34"/>
+    <w:qFormat/>
+    <w:rsid w:val="00DA00F9"/>
+    <w:pPr>
+      <w:ind w:left="720"/>
+      <w:contextualSpacing/>
+    </w:pPr>
+  </w:style>
 </w:styles>
 </file>
 

</xml_diff>